<commit_message>
Updated summary and timeline
</commit_message>
<xml_diff>
--- a/Coalfire Response - Question 1 - Part 2 - After Action Report.docx
+++ b/Coalfire Response - Question 1 - Part 2 - After Action Report.docx
@@ -76,6 +76,7 @@
                 <w:szCs w:val="44"/>
               </w:rPr>
             </w:pPr>
+            <w:proofErr w:type="spellStart"/>
             <w:r>
               <w:rPr>
                 <w:rFonts w:asciiTheme="minorHAnsi" w:hAnsiTheme="minorHAnsi" w:cstheme="minorHAnsi"/>
@@ -87,6 +88,7 @@
               </w:rPr>
               <w:t>Coalfire</w:t>
             </w:r>
+            <w:proofErr w:type="spellEnd"/>
           </w:p>
         </w:tc>
       </w:tr>
@@ -370,7 +372,35 @@
                 <w:rFonts w:asciiTheme="minorHAnsi" w:hAnsiTheme="minorHAnsi" w:cstheme="minorHAnsi"/>
                 <w:color w:val="000000"/>
               </w:rPr>
-              <w:t xml:space="preserve">the application to fail.  Users were unable to access services through the front end.  </w:t>
+              <w:t xml:space="preserve">the application to fail.  </w:t>
+            </w:r>
+            <w:r>
+              <w:rPr>
+                <w:rFonts w:asciiTheme="minorHAnsi" w:hAnsiTheme="minorHAnsi" w:cstheme="minorHAnsi"/>
+                <w:color w:val="000000"/>
+              </w:rPr>
+              <w:t xml:space="preserve">A reboot of the server resolved the issue.  </w:t>
+            </w:r>
+            <w:r>
+              <w:rPr>
+                <w:rFonts w:asciiTheme="minorHAnsi" w:hAnsiTheme="minorHAnsi" w:cstheme="minorHAnsi"/>
+                <w:color w:val="000000"/>
+              </w:rPr>
+              <w:t>Users were unable to access services through the front end</w:t>
+            </w:r>
+            <w:r>
+              <w:rPr>
+                <w:rFonts w:asciiTheme="minorHAnsi" w:hAnsiTheme="minorHAnsi" w:cstheme="minorHAnsi"/>
+                <w:color w:val="000000"/>
+              </w:rPr>
+              <w:t xml:space="preserve"> for approximately 70 minutes</w:t>
+            </w:r>
+            <w:r>
+              <w:rPr>
+                <w:rFonts w:asciiTheme="minorHAnsi" w:hAnsiTheme="minorHAnsi" w:cstheme="minorHAnsi"/>
+                <w:color w:val="000000"/>
+              </w:rPr>
+              <w:t xml:space="preserve">.  </w:t>
             </w:r>
           </w:p>
           <w:p>
@@ -614,6 +644,18 @@
               </w:rPr>
               <w:t>4/1/2022 – 4:35PM: Ticket 331346 opened</w:t>
             </w:r>
+            <w:r>
+              <w:rPr>
+                <w:rFonts w:asciiTheme="minorHAnsi" w:hAnsiTheme="minorHAnsi" w:cstheme="minorHAnsi"/>
+              </w:rPr>
+              <w:t xml:space="preserve"> as a Priority 2 incident</w:t>
+            </w:r>
+            <w:r>
+              <w:rPr>
+                <w:rFonts w:asciiTheme="minorHAnsi" w:hAnsiTheme="minorHAnsi" w:cstheme="minorHAnsi"/>
+              </w:rPr>
+              <w:t>.</w:t>
+            </w:r>
           </w:p>
           <w:p>
             <w:pPr>
@@ -632,6 +674,12 @@
               </w:rPr>
               <w:t>4/1/2022 – 4:40PM: Ticket acknowledged by tier 1</w:t>
             </w:r>
+            <w:r>
+              <w:rPr>
+                <w:rFonts w:asciiTheme="minorHAnsi" w:hAnsiTheme="minorHAnsi" w:cstheme="minorHAnsi"/>
+              </w:rPr>
+              <w:t>.</w:t>
+            </w:r>
           </w:p>
           <w:p>
             <w:pPr>
@@ -650,6 +698,12 @@
               </w:rPr>
               <w:t>4/1/2022 – 4:55PM: Ticket acknowledged by tier 2</w:t>
             </w:r>
+            <w:r>
+              <w:rPr>
+                <w:rFonts w:asciiTheme="minorHAnsi" w:hAnsiTheme="minorHAnsi" w:cstheme="minorHAnsi"/>
+              </w:rPr>
+              <w:t>.</w:t>
+            </w:r>
           </w:p>
           <w:p>
             <w:pPr>
@@ -668,6 +722,12 @@
               </w:rPr>
               <w:t>4/1/2022 – 5:15PM: Tier 2 technician rebooted wpserver1</w:t>
             </w:r>
+            <w:r>
+              <w:rPr>
+                <w:rFonts w:asciiTheme="minorHAnsi" w:hAnsiTheme="minorHAnsi" w:cstheme="minorHAnsi"/>
+              </w:rPr>
+              <w:t>.</w:t>
+            </w:r>
           </w:p>
           <w:p>
             <w:pPr>
@@ -686,6 +746,12 @@
               </w:rPr>
               <w:t>4/1/2022 – 5:20PM: All monitoring dashboards show green</w:t>
             </w:r>
+            <w:r>
+              <w:rPr>
+                <w:rFonts w:asciiTheme="minorHAnsi" w:hAnsiTheme="minorHAnsi" w:cstheme="minorHAnsi"/>
+              </w:rPr>
+              <w:t>.</w:t>
+            </w:r>
           </w:p>
           <w:p>
             <w:pPr>
@@ -720,7 +786,31 @@
               <w:rPr>
                 <w:rFonts w:asciiTheme="minorHAnsi" w:hAnsiTheme="minorHAnsi" w:cstheme="minorHAnsi"/>
               </w:rPr>
-              <w:t>4/1/2022 – 5:45PM: Ticket 331345 closed</w:t>
+              <w:t>4/1/2022 – 5:45PM: Ticket 33134</w:t>
+            </w:r>
+            <w:r>
+              <w:rPr>
+                <w:rFonts w:asciiTheme="minorHAnsi" w:hAnsiTheme="minorHAnsi" w:cstheme="minorHAnsi"/>
+              </w:rPr>
+              <w:t>6</w:t>
+            </w:r>
+            <w:r>
+              <w:rPr>
+                <w:rFonts w:asciiTheme="minorHAnsi" w:hAnsiTheme="minorHAnsi" w:cstheme="minorHAnsi"/>
+              </w:rPr>
+              <w:t xml:space="preserve"> </w:t>
+            </w:r>
+            <w:r>
+              <w:rPr>
+                <w:rFonts w:asciiTheme="minorHAnsi" w:hAnsiTheme="minorHAnsi" w:cstheme="minorHAnsi"/>
+              </w:rPr>
+              <w:t>marked as resolved</w:t>
+            </w:r>
+            <w:r>
+              <w:rPr>
+                <w:rFonts w:asciiTheme="minorHAnsi" w:hAnsiTheme="minorHAnsi" w:cstheme="minorHAnsi"/>
+              </w:rPr>
+              <w:t>.</w:t>
             </w:r>
           </w:p>
           <w:p>
@@ -1177,6 +1267,19 @@
               </w:rPr>
               <w:t xml:space="preserve"> redundancy for the database layer. </w:t>
             </w:r>
+          </w:p>
+          <w:p>
+            <w:pPr>
+              <w:pStyle w:val="ListParagraph"/>
+              <w:spacing w:line="259" w:lineRule="auto"/>
+              <w:jc w:val="both"/>
+              <w:rPr>
+                <w:rFonts w:asciiTheme="minorHAnsi" w:hAnsiTheme="minorHAnsi" w:cstheme="minorBidi"/>
+                <w:color w:val="000000" w:themeColor="text1"/>
+                <w:sz w:val="22"/>
+                <w:szCs w:val="22"/>
+              </w:rPr>
+            </w:pPr>
           </w:p>
           <w:p>
             <w:pPr>
@@ -1450,7 +1553,27 @@
                 <w:sz w:val="22"/>
                 <w:szCs w:val="22"/>
               </w:rPr>
-              <w:t>Affected Agency(s):</w:t>
+              <w:t xml:space="preserve">Affected </w:t>
+            </w:r>
+            <w:proofErr w:type="spellStart"/>
+            <w:r>
+              <w:rPr>
+                <w:rFonts w:asciiTheme="minorHAnsi" w:hAnsiTheme="minorHAnsi" w:cstheme="minorHAnsi"/>
+                <w:color w:val="FFFFFF"/>
+                <w:sz w:val="22"/>
+                <w:szCs w:val="22"/>
+              </w:rPr>
+              <w:t>Cusomers</w:t>
+            </w:r>
+            <w:proofErr w:type="spellEnd"/>
+            <w:r>
+              <w:rPr>
+                <w:rFonts w:asciiTheme="minorHAnsi" w:hAnsiTheme="minorHAnsi" w:cstheme="minorHAnsi"/>
+                <w:color w:val="FFFFFF"/>
+                <w:sz w:val="22"/>
+                <w:szCs w:val="22"/>
+              </w:rPr>
+              <w:t>(s):</w:t>
             </w:r>
           </w:p>
         </w:tc>
@@ -1481,6 +1604,7 @@
                 <w:szCs w:val="22"/>
               </w:rPr>
             </w:pPr>
+            <w:proofErr w:type="spellStart"/>
             <w:r>
               <w:rPr>
                 <w:rFonts w:asciiTheme="minorHAnsi" w:hAnsiTheme="minorHAnsi" w:cstheme="minorHAnsi"/>
@@ -1490,6 +1614,7 @@
               </w:rPr>
               <w:t>CustomerX</w:t>
             </w:r>
+            <w:proofErr w:type="spellEnd"/>
           </w:p>
         </w:tc>
       </w:tr>
@@ -2091,6 +2216,15 @@
                 <w:szCs w:val="22"/>
               </w:rPr>
               <w:t>Technicians</w:t>
+            </w:r>
+            <w:r>
+              <w:rPr>
+                <w:rFonts w:asciiTheme="minorHAnsi" w:hAnsiTheme="minorHAnsi" w:cstheme="minorHAnsi"/>
+                <w:color w:val="000000"/>
+                <w:sz w:val="22"/>
+                <w:szCs w:val="22"/>
+              </w:rPr>
+              <w:t xml:space="preserve"> involved in resolution</w:t>
             </w:r>
           </w:p>
           <w:p>
@@ -3756,7 +3890,12 @@
 </file>
 
 <file path=customXml/item1.xml><?xml version="1.0" encoding="utf-8"?>
-<b:Sources xmlns:b="http://schemas.openxmlformats.org/officeDocument/2006/bibliography" xmlns="http://schemas.openxmlformats.org/officeDocument/2006/bibliography" SelectedStyle="\APASixthEditionOfficeOnline.xsl" StyleName="APA" Version="6"/>
+<?mso-contentType ?>
+<FormTemplates xmlns="http://schemas.microsoft.com/sharepoint/v3/contenttype/forms">
+  <Display>DocumentLibraryForm</Display>
+  <Edit>DocumentLibraryForm</Edit>
+  <New>DocumentLibraryForm</New>
+</FormTemplates>
 </file>
 
 <file path=customXml/item2.xml><?xml version="1.0" encoding="utf-8"?>
@@ -3971,12 +4110,7 @@
 </file>
 
 <file path=customXml/item3.xml><?xml version="1.0" encoding="utf-8"?>
-<?mso-contentType ?>
-<FormTemplates xmlns="http://schemas.microsoft.com/sharepoint/v3/contenttype/forms">
-  <Display>DocumentLibraryForm</Display>
-  <Edit>DocumentLibraryForm</Edit>
-  <New>DocumentLibraryForm</New>
-</FormTemplates>
+<b:Sources xmlns:b="http://schemas.openxmlformats.org/officeDocument/2006/bibliography" xmlns="http://schemas.openxmlformats.org/officeDocument/2006/bibliography" SelectedStyle="\APASixthEditionOfficeOnline.xsl" StyleName="APA" Version="6"/>
 </file>
 
 <file path=customXml/item4.xml><?xml version="1.0" encoding="utf-8"?>
@@ -3986,9 +4120,9 @@
 </file>
 
 <file path=customXml/itemProps1.xml><?xml version="1.0" encoding="utf-8"?>
-<ds:datastoreItem xmlns:ds="http://schemas.openxmlformats.org/officeDocument/2006/customXml" ds:itemID="{69697030-4987-4C54-8C37-9CD741EBEA7D}">
+<ds:datastoreItem xmlns:ds="http://schemas.openxmlformats.org/officeDocument/2006/customXml" ds:itemID="{269C7E7A-4572-462F-9AE1-F80E7E03593E}">
   <ds:schemaRefs>
-    <ds:schemaRef ds:uri="http://schemas.openxmlformats.org/officeDocument/2006/bibliography"/>
+    <ds:schemaRef ds:uri="http://schemas.microsoft.com/sharepoint/v3/contenttype/forms"/>
   </ds:schemaRefs>
 </ds:datastoreItem>
 </file>
@@ -4013,9 +4147,9 @@
 </file>
 
 <file path=customXml/itemProps3.xml><?xml version="1.0" encoding="utf-8"?>
-<ds:datastoreItem xmlns:ds="http://schemas.openxmlformats.org/officeDocument/2006/customXml" ds:itemID="{269C7E7A-4572-462F-9AE1-F80E7E03593E}">
+<ds:datastoreItem xmlns:ds="http://schemas.openxmlformats.org/officeDocument/2006/customXml" ds:itemID="{69697030-4987-4C54-8C37-9CD741EBEA7D}">
   <ds:schemaRefs>
-    <ds:schemaRef ds:uri="http://schemas.microsoft.com/sharepoint/v3/contenttype/forms"/>
+    <ds:schemaRef ds:uri="http://schemas.openxmlformats.org/officeDocument/2006/bibliography"/>
   </ds:schemaRefs>
 </ds:datastoreItem>
 </file>

</xml_diff>